<commit_message>
Corrections To ETL Environment Set Up
</commit_message>
<xml_diff>
--- a/Documentation/ETL Environment Set Up.docx
+++ b/Documentation/ETL Environment Set Up.docx
@@ -1,6 +1,6 @@
 
 <file path=word/document.xml><?xml version="1.0" encoding="utf-8"?>
-<w:document xmlns:wpc="http://schemas.microsoft.com/office/word/2010/wordprocessingCanvas" xmlns:mc="http://schemas.openxmlformats.org/markup-compatibility/2006" xmlns:o="urn:schemas-microsoft-com:office:office" xmlns:r="http://schemas.openxmlformats.org/officeDocument/2006/relationships" xmlns:m="http://schemas.openxmlformats.org/officeDocument/2006/math" xmlns:v="urn:schemas-microsoft-com:vml" xmlns:wp14="http://schemas.microsoft.com/office/word/2010/wordprocessingDrawing" xmlns:wp="http://schemas.openxmlformats.org/drawingml/2006/wordprocessingDrawing" xmlns:w10="urn:schemas-microsoft-com:office:word" xmlns:w="http://schemas.openxmlformats.org/wordprocessingml/2006/main" xmlns:w14="http://schemas.microsoft.com/office/word/2010/wordml" xmlns:w15="http://schemas.microsoft.com/office/word/2012/wordml" xmlns:wpg="http://schemas.microsoft.com/office/word/2010/wordprocessingGroup" xmlns:wpi="http://schemas.microsoft.com/office/word/2010/wordprocessingInk" xmlns:wne="http://schemas.microsoft.com/office/word/2006/wordml" xmlns:wps="http://schemas.microsoft.com/office/word/2010/wordprocessingShape" mc:Ignorable="w14 w15 wp14">
+<w:document xmlns:wpc="http://schemas.microsoft.com/office/word/2010/wordprocessingCanvas" xmlns:cx="http://schemas.microsoft.com/office/drawing/2014/chartex" xmlns:cx1="http://schemas.microsoft.com/office/drawing/2015/9/8/chartex" xmlns:cx2="http://schemas.microsoft.com/office/drawing/2015/10/21/chartex" xmlns:cx3="http://schemas.microsoft.com/office/drawing/2016/5/9/chartex" xmlns:cx4="http://schemas.microsoft.com/office/drawing/2016/5/10/chartex" xmlns:cx5="http://schemas.microsoft.com/office/drawing/2016/5/11/chartex" xmlns:cx6="http://schemas.microsoft.com/office/drawing/2016/5/12/chartex" xmlns:cx7="http://schemas.microsoft.com/office/drawing/2016/5/13/chartex" xmlns:cx8="http://schemas.microsoft.com/office/drawing/2016/5/14/chartex" xmlns:mc="http://schemas.openxmlformats.org/markup-compatibility/2006" xmlns:aink="http://schemas.microsoft.com/office/drawing/2016/ink" xmlns:am3d="http://schemas.microsoft.com/office/drawing/2017/model3d" xmlns:o="urn:schemas-microsoft-com:office:office" xmlns:r="http://schemas.openxmlformats.org/officeDocument/2006/relationships" xmlns:m="http://schemas.openxmlformats.org/officeDocument/2006/math" xmlns:v="urn:schemas-microsoft-com:vml" xmlns:wp14="http://schemas.microsoft.com/office/word/2010/wordprocessingDrawing" xmlns:wp="http://schemas.openxmlformats.org/drawingml/2006/wordprocessingDrawing" xmlns:w10="urn:schemas-microsoft-com:office:word" xmlns:w="http://schemas.openxmlformats.org/wordprocessingml/2006/main" xmlns:w14="http://schemas.microsoft.com/office/word/2010/wordml" xmlns:w15="http://schemas.microsoft.com/office/word/2012/wordml" xmlns:w16cid="http://schemas.microsoft.com/office/word/2016/wordml/cid" xmlns:w16se="http://schemas.microsoft.com/office/word/2015/wordml/symex" xmlns:wpg="http://schemas.microsoft.com/office/word/2010/wordprocessingGroup" xmlns:wpi="http://schemas.microsoft.com/office/word/2010/wordprocessingInk" xmlns:wne="http://schemas.microsoft.com/office/word/2006/wordml" xmlns:wps="http://schemas.microsoft.com/office/word/2010/wordprocessingShape" mc:Ignorable="w14 w15 w16se w16cid wp14">
   <w:body>
     <w:p>
       <w:pPr>
@@ -61,7 +61,11 @@
     <w:p/>
     <w:p>
       <w:r>
-        <w:t>[Drive letter]</w:t>
+        <w:t>[Drive letter</w:t>
+      </w:r>
+      <w:proofErr w:type="gramStart"/>
+      <w:r>
+        <w:t>]</w:t>
       </w:r>
       <w:r>
         <w:t>:\</w:t>
@@ -71,25 +75,139 @@
         <w:t>InterfaceAndExtractFiles</w:t>
       </w:r>
       <w:proofErr w:type="spellEnd"/>
+      <w:r>
+        <w:t>\</w:t>
+      </w:r>
+      <w:proofErr w:type="gramEnd"/>
+      <w:r>
+        <w:t>[Business Unit]\[ETL Process Name]\[In | Out]</w:t>
+      </w:r>
+    </w:p>
+    <w:p/>
+    <w:p>
+      <w:r>
+        <w:t>You will need to replicate this</w:t>
+      </w:r>
+      <w:r>
+        <w:t xml:space="preserve"> structure </w:t>
+      </w:r>
+      <w:r>
+        <w:t xml:space="preserve">by creating the root </w:t>
+      </w:r>
+      <w:proofErr w:type="spellStart"/>
+      <w:r>
+        <w:t>InterfaceAndExtractFiles</w:t>
+      </w:r>
+      <w:proofErr w:type="spellEnd"/>
+      <w:r>
+        <w:t xml:space="preserve"> directory.</w:t>
+      </w:r>
+      <w:r>
+        <w:t xml:space="preserve"> </w:t>
+      </w:r>
+    </w:p>
+    <w:p/>
+    <w:p>
+      <w:r>
+        <w:t xml:space="preserve">ETL process names should not be cryptic. They should be as descriptive as possible. When </w:t>
+      </w:r>
+      <w:r>
+        <w:t>you create a new project in SSDT</w:t>
+      </w:r>
+      <w:r>
+        <w:t xml:space="preserve"> your project name should match the name of the directory.</w:t>
+      </w:r>
+    </w:p>
+    <w:p/>
+    <w:p>
+      <w:r>
+        <w:t xml:space="preserve">Inside of each process directory you create should be an In and Out folder. The In folder should be where you import files from other processes. The Out folder is the result of any processing done in ETL processes where the output is a flat file. You can create whatever file structure necessary to facilitate your process inside of the In/Out folders as long as the base structure mentioned above exist. </w:t>
+      </w:r>
+    </w:p>
+    <w:p/>
+    <w:p>
+      <w:pPr>
+        <w:rPr>
+          <w:u w:val="single"/>
+        </w:rPr>
+      </w:pPr>
+      <w:r>
+        <w:rPr>
+          <w:u w:val="single"/>
+        </w:rPr>
+        <w:t>Create Global Environment in the Integration Services Catalog</w:t>
+      </w:r>
+    </w:p>
+    <w:p>
+      <w:pPr>
+        <w:rPr>
+          <w:u w:val="single"/>
+        </w:rPr>
+      </w:pPr>
+    </w:p>
+    <w:p>
+      <w:r>
+        <w:t>Packages are deployed to the SSIS catalogue using the project deployment model. There are some common variables used across all packages. These variables are stored in an environment named Global. The name value pairs of those variables are as follows:</w:t>
+      </w:r>
+    </w:p>
+    <w:p/>
+    <w:p>
+      <w:r>
+        <w:t xml:space="preserve">Variable name: </w:t>
+      </w:r>
+      <w:proofErr w:type="spellStart"/>
+      <w:r>
+        <w:t>FileExchangeRootDirectory</w:t>
+      </w:r>
+      <w:proofErr w:type="spellEnd"/>
+    </w:p>
+    <w:p>
+      <w:r>
+        <w:t xml:space="preserve">Value: </w:t>
+      </w:r>
+      <w:r>
+        <w:t>\</w:t>
+      </w:r>
       <w:proofErr w:type="gramStart"/>
       <w:r>
         <w:t>\[</w:t>
       </w:r>
       <w:proofErr w:type="gramEnd"/>
       <w:r>
-        <w:t>Business Unit]\[ETL Process Name]\[In | Out]</w:t>
-      </w:r>
-    </w:p>
-    <w:p/>
-    <w:p>
-      <w:r>
-        <w:t>You will need to replicate this</w:t>
-      </w:r>
-      <w:r>
-        <w:t xml:space="preserve"> structure </w:t>
-      </w:r>
-      <w:r>
-        <w:t xml:space="preserve">by creating the root </w:t>
+        <w:t>Server</w:t>
+      </w:r>
+      <w:r>
+        <w:t xml:space="preserve"> Name]</w:t>
+      </w:r>
+      <w:r>
+        <w:t>\</w:t>
+      </w:r>
+      <w:proofErr w:type="spellStart"/>
+      <w:r>
+        <w:t>FileExchange</w:t>
+      </w:r>
+      <w:proofErr w:type="spellEnd"/>
+      <w:r>
+        <w:t>\</w:t>
+      </w:r>
+    </w:p>
+    <w:p/>
+    <w:p>
+      <w:r>
+        <w:t xml:space="preserve">Variable name: </w:t>
+      </w:r>
+      <w:proofErr w:type="spellStart"/>
+      <w:r>
+        <w:t>RootFileDirectory</w:t>
+      </w:r>
+      <w:proofErr w:type="spellEnd"/>
+    </w:p>
+    <w:p>
+      <w:r>
+        <w:t>Value: [Drive Letter]</w:t>
+      </w:r>
+      <w:r>
+        <w:t>:\</w:t>
       </w:r>
       <w:proofErr w:type="spellStart"/>
       <w:r>
@@ -97,153 +215,46 @@
       </w:r>
       <w:proofErr w:type="spellEnd"/>
       <w:r>
-        <w:t xml:space="preserve"> directory.</w:t>
+        <w:t>\</w:t>
+      </w:r>
+    </w:p>
+    <w:p/>
+    <w:p>
+      <w:pPr>
+        <w:rPr>
+          <w:u w:val="single"/>
+        </w:rPr>
+      </w:pPr>
+      <w:r>
+        <w:rPr>
+          <w:u w:val="single"/>
+        </w:rPr>
+        <w:t>Create SQL Server Aliases</w:t>
+      </w:r>
+    </w:p>
+    <w:p>
+      <w:pPr>
+        <w:rPr>
+          <w:u w:val="single"/>
+        </w:rPr>
+      </w:pPr>
+    </w:p>
+    <w:p>
+      <w:r>
+        <w:t>Create an alias with the following settings:</w:t>
+      </w:r>
+    </w:p>
+    <w:p>
+      <w:r>
+        <w:t>Name:</w:t>
+      </w:r>
+      <w:r>
+        <w:t xml:space="preserve"> [Data Warehouse Name]</w:t>
       </w:r>
       <w:r>
         <w:t xml:space="preserve"> </w:t>
       </w:r>
     </w:p>
-    <w:p/>
-    <w:p>
-      <w:r>
-        <w:t xml:space="preserve">ETL process names should not be cryptic. They should be as descriptive as possible. When </w:t>
-      </w:r>
-      <w:r>
-        <w:t>you create a new project in SSDT</w:t>
-      </w:r>
-      <w:r>
-        <w:t xml:space="preserve"> your project name should match the name of the directory.</w:t>
-      </w:r>
-    </w:p>
-    <w:p/>
-    <w:p>
-      <w:r>
-        <w:t xml:space="preserve">Inside of each process directory you create should be an </w:t>
-      </w:r>
-      <w:proofErr w:type="gramStart"/>
-      <w:r>
-        <w:t>In</w:t>
-      </w:r>
-      <w:proofErr w:type="gramEnd"/>
-      <w:r>
-        <w:t xml:space="preserve"> and Out folder. The In folder should be where you import files from other processes. The Out folder is the result of any processing done in ETL processes where the output is a flat file. You can create whatever file structure necessary to facilitate your process inside of the In/Out folders as long as the base structure mentioned above exist. </w:t>
-      </w:r>
-    </w:p>
-    <w:p/>
-    <w:p>
-      <w:pPr>
-        <w:rPr>
-          <w:u w:val="single"/>
-        </w:rPr>
-      </w:pPr>
-      <w:r>
-        <w:rPr>
-          <w:u w:val="single"/>
-        </w:rPr>
-        <w:t>Create Global Environment in the Integration Services Catalog</w:t>
-      </w:r>
-    </w:p>
-    <w:p>
-      <w:pPr>
-        <w:rPr>
-          <w:u w:val="single"/>
-        </w:rPr>
-      </w:pPr>
-    </w:p>
-    <w:p>
-      <w:r>
-        <w:t>Packages are deployed to the SSIS catalogue using the project deployment model. There are some common variables used across all packages. These variables are stored in an environment named Global. The name value pairs of those variables are as follows:</w:t>
-      </w:r>
-    </w:p>
-    <w:p/>
-    <w:p>
-      <w:r>
-        <w:t xml:space="preserve">Variable name: </w:t>
-      </w:r>
-      <w:proofErr w:type="spellStart"/>
-      <w:r>
-        <w:t>FileExchangeRootDirectory</w:t>
-      </w:r>
-      <w:proofErr w:type="spellEnd"/>
-    </w:p>
-    <w:p>
-      <w:r>
-        <w:t xml:space="preserve">Value: </w:t>
-      </w:r>
-      <w:r>
-        <w:t>\\AGS1217-APP01\FileExchange\</w:t>
-      </w:r>
-    </w:p>
-    <w:p/>
-    <w:p>
-      <w:r>
-        <w:t xml:space="preserve">Variable name: </w:t>
-      </w:r>
-      <w:proofErr w:type="spellStart"/>
-      <w:r>
-        <w:t>RootFileDirectory</w:t>
-      </w:r>
-      <w:proofErr w:type="spellEnd"/>
-    </w:p>
-    <w:p>
-      <w:r>
-        <w:t xml:space="preserve">Value: </w:t>
-      </w:r>
-      <w:r>
-        <w:t>[Drive Letter]</w:t>
-      </w:r>
-      <w:r>
-        <w:t>:\</w:t>
-      </w:r>
-      <w:proofErr w:type="spellStart"/>
-      <w:r>
-        <w:t>InterfaceAndExtractFiles</w:t>
-      </w:r>
-      <w:proofErr w:type="spellEnd"/>
-      <w:r>
-        <w:t>\</w:t>
-      </w:r>
-    </w:p>
-    <w:p/>
-    <w:p/>
-    <w:p>
-      <w:pPr>
-        <w:rPr>
-          <w:u w:val="single"/>
-        </w:rPr>
-      </w:pPr>
-      <w:r>
-        <w:rPr>
-          <w:u w:val="single"/>
-        </w:rPr>
-        <w:t>Create SQL Server Aliases</w:t>
-      </w:r>
-    </w:p>
-    <w:p>
-      <w:pPr>
-        <w:rPr>
-          <w:u w:val="single"/>
-        </w:rPr>
-      </w:pPr>
-    </w:p>
-    <w:p>
-      <w:r>
-        <w:t>Create an alias with the following settings:</w:t>
-      </w:r>
-    </w:p>
-    <w:p>
-      <w:r>
-        <w:t xml:space="preserve">Name: </w:t>
-      </w:r>
-      <w:proofErr w:type="spellStart"/>
-      <w:r>
-        <w:t>AgspringDW</w:t>
-      </w:r>
-      <w:proofErr w:type="spellEnd"/>
-      <w:r>
-        <w:t xml:space="preserve"> </w:t>
-      </w:r>
-    </w:p>
     <w:p>
       <w:r>
         <w:t>IP: [Server Name]</w:t>
@@ -252,7 +263,13 @@
     <w:p/>
     <w:p>
       <w:r>
-        <w:t xml:space="preserve">This setting makes the assumption that server names are relatively set in stone. If server names change, then it’s preferable to use actual IP addresses. </w:t>
+        <w:t>This setting makes the assumption that server names are relatively set in stone. If server names change, then it</w:t>
+      </w:r>
+      <w:r>
+        <w:t xml:space="preserve"> i</w:t>
+      </w:r>
+      <w:r>
+        <w:t xml:space="preserve">s preferable to use actual IP addresses. </w:t>
       </w:r>
       <w:r>
         <w:t>Create both 32 and 64bit aliases and make sure TCP/IP is enabled.</w:t>
@@ -266,6 +283,15 @@
           <w:u w:val="single"/>
         </w:rPr>
       </w:pPr>
+    </w:p>
+    <w:p>
+      <w:pPr>
+        <w:rPr>
+          <w:u w:val="single"/>
+        </w:rPr>
+      </w:pPr>
+      <w:bookmarkStart w:id="0" w:name="_GoBack"/>
+      <w:bookmarkEnd w:id="0"/>
       <w:r>
         <w:rPr>
           <w:u w:val="single"/>
@@ -437,10 +463,7 @@
       </w:r>
       <w:proofErr w:type="spellEnd"/>
     </w:p>
-    <w:p>
-      <w:bookmarkStart w:id="0" w:name="_GoBack"/>
-      <w:bookmarkEnd w:id="0"/>
-    </w:p>
+    <w:p/>
     <w:sectPr>
       <w:pgSz w:w="12240" w:h="15840"/>
       <w:pgMar w:top="1440" w:right="1440" w:bottom="1440" w:left="1440" w:header="720" w:footer="720" w:gutter="0"/>
@@ -452,7 +475,7 @@
 </file>
 
 <file path=word/numbering.xml><?xml version="1.0" encoding="utf-8"?>
-<w:numbering xmlns:wpc="http://schemas.microsoft.com/office/word/2010/wordprocessingCanvas" xmlns:mc="http://schemas.openxmlformats.org/markup-compatibility/2006" xmlns:o="urn:schemas-microsoft-com:office:office" xmlns:r="http://schemas.openxmlformats.org/officeDocument/2006/relationships" xmlns:m="http://schemas.openxmlformats.org/officeDocument/2006/math" xmlns:v="urn:schemas-microsoft-com:vml" xmlns:wp14="http://schemas.microsoft.com/office/word/2010/wordprocessingDrawing" xmlns:wp="http://schemas.openxmlformats.org/drawingml/2006/wordprocessingDrawing" xmlns:w10="urn:schemas-microsoft-com:office:word" xmlns:w="http://schemas.openxmlformats.org/wordprocessingml/2006/main" xmlns:w14="http://schemas.microsoft.com/office/word/2010/wordml" xmlns:w15="http://schemas.microsoft.com/office/word/2012/wordml" xmlns:wpg="http://schemas.microsoft.com/office/word/2010/wordprocessingGroup" xmlns:wpi="http://schemas.microsoft.com/office/word/2010/wordprocessingInk" xmlns:wne="http://schemas.microsoft.com/office/word/2006/wordml" xmlns:wps="http://schemas.microsoft.com/office/word/2010/wordprocessingShape" mc:Ignorable="w14 w15 wp14">
+<w:numbering xmlns:wpc="http://schemas.microsoft.com/office/word/2010/wordprocessingCanvas" xmlns:cx="http://schemas.microsoft.com/office/drawing/2014/chartex" xmlns:cx1="http://schemas.microsoft.com/office/drawing/2015/9/8/chartex" xmlns:cx2="http://schemas.microsoft.com/office/drawing/2015/10/21/chartex" xmlns:cx3="http://schemas.microsoft.com/office/drawing/2016/5/9/chartex" xmlns:cx4="http://schemas.microsoft.com/office/drawing/2016/5/10/chartex" xmlns:cx5="http://schemas.microsoft.com/office/drawing/2016/5/11/chartex" xmlns:cx6="http://schemas.microsoft.com/office/drawing/2016/5/12/chartex" xmlns:cx7="http://schemas.microsoft.com/office/drawing/2016/5/13/chartex" xmlns:cx8="http://schemas.microsoft.com/office/drawing/2016/5/14/chartex" xmlns:mc="http://schemas.openxmlformats.org/markup-compatibility/2006" xmlns:aink="http://schemas.microsoft.com/office/drawing/2016/ink" xmlns:am3d="http://schemas.microsoft.com/office/drawing/2017/model3d" xmlns:o="urn:schemas-microsoft-com:office:office" xmlns:r="http://schemas.openxmlformats.org/officeDocument/2006/relationships" xmlns:m="http://schemas.openxmlformats.org/officeDocument/2006/math" xmlns:v="urn:schemas-microsoft-com:vml" xmlns:wp14="http://schemas.microsoft.com/office/word/2010/wordprocessingDrawing" xmlns:wp="http://schemas.openxmlformats.org/drawingml/2006/wordprocessingDrawing" xmlns:w10="urn:schemas-microsoft-com:office:word" xmlns:w="http://schemas.openxmlformats.org/wordprocessingml/2006/main" xmlns:w14="http://schemas.microsoft.com/office/word/2010/wordml" xmlns:w15="http://schemas.microsoft.com/office/word/2012/wordml" xmlns:w16cid="http://schemas.microsoft.com/office/word/2016/wordml/cid" xmlns:w16se="http://schemas.microsoft.com/office/word/2015/wordml/symex" xmlns:wpg="http://schemas.microsoft.com/office/word/2010/wordprocessingGroup" xmlns:wpi="http://schemas.microsoft.com/office/word/2010/wordprocessingInk" xmlns:wne="http://schemas.microsoft.com/office/word/2006/wordml" xmlns:wps="http://schemas.microsoft.com/office/word/2010/wordprocessingShape" mc:Ignorable="w14 w15 w16se w16cid wp14">
   <w:abstractNum w:abstractNumId="0" w15:restartNumberingAfterBreak="0">
     <w:nsid w:val="7A264597"/>
     <w:multiLevelType w:val="hybridMultilevel"/>
@@ -546,7 +569,7 @@
 </file>
 
 <file path=word/styles.xml><?xml version="1.0" encoding="utf-8"?>
-<w:styles xmlns:mc="http://schemas.openxmlformats.org/markup-compatibility/2006" xmlns:r="http://schemas.openxmlformats.org/officeDocument/2006/relationships" xmlns:w="http://schemas.openxmlformats.org/wordprocessingml/2006/main" xmlns:w14="http://schemas.microsoft.com/office/word/2010/wordml" xmlns:w15="http://schemas.microsoft.com/office/word/2012/wordml" mc:Ignorable="w14 w15">
+<w:styles xmlns:mc="http://schemas.openxmlformats.org/markup-compatibility/2006" xmlns:r="http://schemas.openxmlformats.org/officeDocument/2006/relationships" xmlns:w="http://schemas.openxmlformats.org/wordprocessingml/2006/main" xmlns:w14="http://schemas.microsoft.com/office/word/2010/wordml" xmlns:w15="http://schemas.microsoft.com/office/word/2012/wordml" xmlns:w16cid="http://schemas.microsoft.com/office/word/2016/wordml/cid" xmlns:w16se="http://schemas.microsoft.com/office/word/2015/wordml/symex" mc:Ignorable="w14 w15 w16se w16cid">
   <w:docDefaults>
     <w:rPrDefault>
       <w:rPr>
@@ -562,7 +585,7 @@
       </w:pPr>
     </w:pPrDefault>
   </w:docDefaults>
-  <w:latentStyles w:defLockedState="0" w:defUIPriority="99" w:defSemiHidden="0" w:defUnhideWhenUsed="0" w:defQFormat="0" w:count="371">
+  <w:latentStyles w:defLockedState="0" w:defUIPriority="99" w:defSemiHidden="0" w:defUnhideWhenUsed="0" w:defQFormat="0" w:count="375">
     <w:lsdException w:name="Normal" w:uiPriority="0" w:qFormat="1"/>
     <w:lsdException w:name="heading 1" w:uiPriority="9" w:qFormat="1"/>
     <w:lsdException w:name="heading 2" w:semiHidden="1" w:uiPriority="9" w:unhideWhenUsed="1" w:qFormat="1"/>
@@ -668,7 +691,6 @@
     <w:lsdException w:name="HTML Sample" w:semiHidden="1" w:unhideWhenUsed="1"/>
     <w:lsdException w:name="HTML Typewriter" w:semiHidden="1" w:unhideWhenUsed="1"/>
     <w:lsdException w:name="HTML Variable" w:semiHidden="1" w:unhideWhenUsed="1"/>
-    <w:lsdException w:name="Normal Table" w:semiHidden="1" w:unhideWhenUsed="1"/>
     <w:lsdException w:name="annotation subject" w:semiHidden="1" w:unhideWhenUsed="1"/>
     <w:lsdException w:name="No List" w:semiHidden="1" w:unhideWhenUsed="1"/>
     <w:lsdException w:name="Outline List 1" w:semiHidden="1" w:unhideWhenUsed="1"/>
@@ -712,10 +734,8 @@
     <w:lsdException w:name="Table Elegant" w:semiHidden="1" w:unhideWhenUsed="1"/>
     <w:lsdException w:name="Table Professional" w:semiHidden="1" w:unhideWhenUsed="1"/>
     <w:lsdException w:name="Table Subtle 1" w:semiHidden="1" w:unhideWhenUsed="1"/>
-    <w:lsdException w:name="Table Subtle 2" w:semiHidden="1" w:unhideWhenUsed="1"/>
     <w:lsdException w:name="Table Web 1" w:semiHidden="1" w:unhideWhenUsed="1"/>
     <w:lsdException w:name="Table Web 2" w:semiHidden="1" w:unhideWhenUsed="1"/>
-    <w:lsdException w:name="Table Web 3" w:semiHidden="1" w:unhideWhenUsed="1"/>
     <w:lsdException w:name="Balloon Text" w:semiHidden="1" w:unhideWhenUsed="1"/>
     <w:lsdException w:name="Table Grid" w:uiPriority="59"/>
     <w:lsdException w:name="Table Theme" w:semiHidden="1" w:unhideWhenUsed="1"/>
@@ -934,6 +954,10 @@
     <w:lsdException w:name="List Table 5 Dark Accent 6" w:uiPriority="50"/>
     <w:lsdException w:name="List Table 6 Colorful Accent 6" w:uiPriority="51"/>
     <w:lsdException w:name="List Table 7 Colorful Accent 6" w:uiPriority="52"/>
+    <w:lsdException w:name="Mention" w:semiHidden="1" w:unhideWhenUsed="1"/>
+    <w:lsdException w:name="Smart Hyperlink" w:semiHidden="1" w:unhideWhenUsed="1"/>
+    <w:lsdException w:name="Hashtag" w:semiHidden="1" w:unhideWhenUsed="1"/>
+    <w:lsdException w:name="Unresolved Mention" w:semiHidden="1" w:unhideWhenUsed="1"/>
   </w:latentStyles>
   <w:style w:type="paragraph" w:default="1" w:styleId="Normal">
     <w:name w:val="Normal"/>
@@ -984,6 +1008,29 @@
     <w:pPr>
       <w:ind w:left="720"/>
     </w:pPr>
+  </w:style>
+  <w:style w:type="character" w:styleId="Hyperlink">
+    <w:name w:val="Hyperlink"/>
+    <w:basedOn w:val="DefaultParagraphFont"/>
+    <w:uiPriority w:val="99"/>
+    <w:unhideWhenUsed/>
+    <w:rsid w:val="003C3CE6"/>
+    <w:rPr>
+      <w:color w:val="0000FF" w:themeColor="hyperlink"/>
+      <w:u w:val="single"/>
+    </w:rPr>
+  </w:style>
+  <w:style w:type="character" w:styleId="UnresolvedMention">
+    <w:name w:val="Unresolved Mention"/>
+    <w:basedOn w:val="DefaultParagraphFont"/>
+    <w:uiPriority w:val="99"/>
+    <w:semiHidden/>
+    <w:unhideWhenUsed/>
+    <w:rsid w:val="003C3CE6"/>
+    <w:rPr>
+      <w:color w:val="808080"/>
+      <w:shd w:val="clear" w:color="auto" w:fill="E6E6E6"/>
+    </w:rPr>
   </w:style>
 </w:styles>
 </file>

</xml_diff>